<commit_message>
yay the docx works
</commit_message>
<xml_diff>
--- a/data/Development-Control-docx/Non-Residential/Agriculture/App-Pro.docx
+++ b/data/Development-Control-docx/Non-Residential/Agriculture/App-Pro.docx
@@ -577,58 +577,34 @@
       </w:r>
     </w:p>
     <w:bookmarkEnd w:id="28"/>
-    <w:bookmarkStart w:id="32" w:name="Appendix-1"/>
+    <w:bookmarkStart w:id="31" w:name="Appendix-1"/>
     <w:p>
       <w:pPr>
         <w:pStyle w:val="FirstParagraph"/>
       </w:pPr>
-      <w:r>
-        <w:drawing>
-          <wp:inline>
-            <wp:extent cx="9525" cy="9525"/>
-            <wp:effectExtent b="0" l="0" r="0" t="0"/>
-            <wp:docPr descr="" title="" id="30" name="Picture"/>
-            <a:graphic>
-              <a:graphicData uri="http://schemas.openxmlformats.org/drawingml/2006/picture">
-                <pic:pic>
-                  <pic:nvPicPr>
-                    <pic:cNvPr descr="data:image/png;base64,iVBORw0KGgoAAAANSUhEUgAAAAEAAAABCAYAAAAfFcSJAAAAAXNSR0IArs4c6QAAAARnQU1BAACxjwv8YQUAAAAJcEhZcwAADsQAAA7EAZUrDhsAAAANSURBVBhXYzh8+PB/AAffA0nNPuCLAAAAAElFTkSuQmCC" id="31" name="Picture"/>
-                    <pic:cNvPicPr>
-                      <a:picLocks noChangeArrowheads="1" noChangeAspect="1"/>
-                    </pic:cNvPicPr>
-                  </pic:nvPicPr>
-                  <pic:blipFill>
-                    <a:blip r:embed="rId29"/>
-                    <a:stretch>
-                      <a:fillRect/>
-                    </a:stretch>
-                  </pic:blipFill>
-                  <pic:spPr bwMode="auto">
-                    <a:xfrm>
-                      <a:off x="0" y="0"/>
-                      <a:ext cx="9525" cy="9525"/>
-                    </a:xfrm>
-                    <a:prstGeom prst="rect">
-                      <a:avLst/>
-                    </a:prstGeom>
-                    <a:noFill/>
-                    <a:ln w="9525">
-                      <a:noFill/>
-                      <a:headEnd/>
-                      <a:tailEnd/>
-                    </a:ln>
-                  </pic:spPr>
-                </pic:pic>
-              </a:graphicData>
-            </a:graphic>
-          </wp:inline>
-        </w:drawing>
-      </w:r>
+      <w:hyperlink r:id="rId29">
+        <w:r>
+          <w:rPr>
+            <w:rStyle w:val="Hyperlink"/>
+          </w:rPr>
+          <w:t xml:space="preserve">https://ura.gov.sg-/media/5A1A40AD00594740AE437AD7C5E82607.ashx?h=1132&amp;w=800</w:t>
+        </w:r>
+      </w:hyperlink>
     </w:p>
     <w:p>
       <w:pPr>
         <w:pStyle w:val="BodyText"/>
       </w:pPr>
+      <w:hyperlink r:id="rId30">
+        <w:r>
+          <w:rPr>
+            <w:rStyle w:val="Hyperlink"/>
+            <w:b/>
+            <w:bCs/>
+          </w:rPr>
+          <w:t xml:space="preserve">https://ura.gov.sg/-/media/Corporate/Guidelines/Development-control/Agriculture/Rectangle.JPG?h=25.1111&amp;w=36.2222</w:t>
+        </w:r>
+      </w:hyperlink>
       <w:r>
         <w:rPr>
           <w:b/>
@@ -637,28 +613,36 @@
         <w:t xml:space="preserve">: Area for which development application for works is required, if condition for authorisation is not met</w:t>
       </w:r>
     </w:p>
+    <w:bookmarkEnd w:id="31"/>
+    <w:p>
+      <w:pPr>
+        <w:pStyle w:val="BodyText"/>
+      </w:pPr>
+      <w:hyperlink w:anchor="Appendix-2"/>
+    </w:p>
+    <w:bookmarkStart w:id="32" w:name="Xeb213f2b597be29b813551de31c85c6a363da79"/>
+    <w:p>
+      <w:pPr>
+        <w:pStyle w:val="Heading4"/>
+      </w:pPr>
+      <w:r>
+        <w:t xml:space="preserve">Appendix 2: Height Control Plan for Lim Chu Kang</w:t>
+      </w:r>
+    </w:p>
     <w:bookmarkEnd w:id="32"/>
-    <w:p>
-      <w:pPr>
-        <w:pStyle w:val="BodyText"/>
-      </w:pPr>
-      <w:hyperlink w:anchor="Appendix-2"/>
-    </w:p>
-    <w:bookmarkStart w:id="33" w:name="Xeb213f2b597be29b813551de31c85c6a363da79"/>
-    <w:p>
-      <w:pPr>
-        <w:pStyle w:val="Heading4"/>
-      </w:pPr>
-      <w:r>
-        <w:t xml:space="preserve">Appendix 2: Height Control Plan for Lim Chu Kang</w:t>
-      </w:r>
-    </w:p>
-    <w:bookmarkEnd w:id="33"/>
     <w:bookmarkStart w:id="34" w:name="Appendix-2"/>
     <w:p>
       <w:pPr>
         <w:pStyle w:val="FirstParagraph"/>
       </w:pPr>
+      <w:hyperlink r:id="rId33">
+        <w:r>
+          <w:rPr>
+            <w:rStyle w:val="Hyperlink"/>
+          </w:rPr>
+          <w:t xml:space="preserve">https://ura.gov.sg/-/media/Corporate/Guidelines/Development-control/Plan-Lodgement/Lim-Chu-Kang-Height-Control-Plan.jpg?h=637&amp;w=900</w:t>
+        </w:r>
+      </w:hyperlink>
     </w:p>
     <w:bookmarkEnd w:id="34"/>
     <w:bookmarkEnd w:id="35"/>

</xml_diff>

<commit_message>
convert to md, data fixes
</commit_message>
<xml_diff>
--- a/data/Development-Control-docx/Non-Residential/Agriculture/App-Pro.docx
+++ b/data/Development-Control-docx/Non-Residential/Agriculture/App-Pro.docx
@@ -587,7 +587,7 @@
           <w:rPr>
             <w:rStyle w:val="Hyperlink"/>
           </w:rPr>
-          <w:t xml:space="preserve">https://ura.gov.sg-/media/5A1A40AD00594740AE437AD7C5E82607.ashx?h=1132&amp;w=800</w:t>
+          <w:t xml:space="preserve">https://www.ura.gov.sg-/media/5A1A40AD00594740AE437AD7C5E82607.ashx?h=1132&amp;w=800</w:t>
         </w:r>
       </w:hyperlink>
     </w:p>
@@ -602,7 +602,7 @@
             <w:b/>
             <w:bCs/>
           </w:rPr>
-          <w:t xml:space="preserve">https://ura.gov.sg/-/media/Corporate/Guidelines/Development-control/Agriculture/Rectangle.JPG?h=25.1111&amp;w=36.2222</w:t>
+          <w:t xml:space="preserve">https://www.ura.gov.sg/-/media/Corporate/Guidelines/Development-control/Agriculture/Rectangle.JPG?h=25.1111&amp;w=36.2222</w:t>
         </w:r>
       </w:hyperlink>
       <w:r>
@@ -640,7 +640,7 @@
           <w:rPr>
             <w:rStyle w:val="Hyperlink"/>
           </w:rPr>
-          <w:t xml:space="preserve">https://ura.gov.sg/-/media/Corporate/Guidelines/Development-control/Plan-Lodgement/Lim-Chu-Kang-Height-Control-Plan.jpg?h=637&amp;w=900</w:t>
+          <w:t xml:space="preserve">https://www.ura.gov.sg/-/media/Corporate/Guidelines/Development-control/Plan-Lodgement/Lim-Chu-Kang-Height-Control-Plan.jpg?h=637&amp;w=900</w:t>
         </w:r>
       </w:hyperlink>
     </w:p>

</xml_diff>